<commit_message>
Added the bonuses to the project
</commit_message>
<xml_diff>
--- a/Day to Day/W04_(Feb 2+4)/Notes from the help session.docx
+++ b/Day to Day/W04_(Feb 2+4)/Notes from the help session.docx
@@ -3,29 +3,23 @@
 <w:document xmlns:wpc="http://schemas.microsoft.com/office/word/2010/wordprocessingCanvas" xmlns:cx="http://schemas.microsoft.com/office/drawing/2014/chartex" xmlns:cx1="http://schemas.microsoft.com/office/drawing/2015/9/8/chartex" xmlns:cx2="http://schemas.microsoft.com/office/drawing/2015/10/21/chartex" xmlns:cx3="http://schemas.microsoft.com/office/drawing/2016/5/9/chartex" xmlns:cx4="http://schemas.microsoft.com/office/drawing/2016/5/10/chartex" xmlns:cx5="http://schemas.microsoft.com/office/drawing/2016/5/11/chartex" xmlns:cx6="http://schemas.microsoft.com/office/drawing/2016/5/12/chartex" xmlns:cx7="http://schemas.microsoft.com/office/drawing/2016/5/13/chartex" xmlns:cx8="http://schemas.microsoft.com/office/drawing/2016/5/14/chartex" xmlns:mc="http://schemas.openxmlformats.org/markup-compatibility/2006" xmlns:aink="http://schemas.microsoft.com/office/drawing/2016/ink" xmlns:am3d="http://schemas.microsoft.com/office/drawing/2017/model3d" xmlns:o="urn:schemas-microsoft-com:office:office" xmlns:r="http://schemas.openxmlformats.org/officeDocument/2006/relationships" xmlns:m="http://schemas.openxmlformats.org/officeDocument/2006/math" xmlns:v="urn:schemas-microsoft-com:vml" xmlns:wp14="http://schemas.microsoft.com/office/word/2010/wordprocessingDrawing" xmlns:wp="http://schemas.openxmlformats.org/drawingml/2006/wordprocessingDrawing" xmlns:w10="urn:schemas-microsoft-com:office:word" xmlns:w="http://schemas.openxmlformats.org/wordprocessingml/2006/main" xmlns:w14="http://schemas.microsoft.com/office/word/2010/wordml" xmlns:w15="http://schemas.microsoft.com/office/word/2012/wordml" xmlns:w16cex="http://schemas.microsoft.com/office/word/2018/wordml/cex" xmlns:w16cid="http://schemas.microsoft.com/office/word/2016/wordml/cid" xmlns:w16="http://schemas.microsoft.com/office/word/2018/wordml" xmlns:w16se="http://schemas.microsoft.com/office/word/2015/wordml/symex" xmlns:wpg="http://schemas.microsoft.com/office/word/2010/wordprocessingGroup" xmlns:wpi="http://schemas.microsoft.com/office/word/2010/wordprocessingInk" xmlns:wne="http://schemas.microsoft.com/office/word/2006/wordml" xmlns:wps="http://schemas.microsoft.com/office/word/2010/wordprocessingShape" mc:Ignorable="w14 w15 w16se w16cid w16 w16cex wp14">
   <w:body>
     <w:p>
-      <w:r>
-        <w:t xml:space="preserve">Extend Project 1 to Sunday at 11:59 PM </w:t>
+      <w:pPr>
+        <w:rPr>
+          <w:b/>
+          <w:bCs/>
+        </w:rPr>
+      </w:pPr>
+      <w:r>
+        <w:rPr>
+          <w:b/>
+          <w:bCs/>
+        </w:rPr>
+        <w:t>Notes from the zoom help sessions, Tuesday, February 9, 2021:</w:t>
       </w:r>
     </w:p>
     <w:p>
       <w:r>
-        <w:t xml:space="preserve">Re: </w:t>
-      </w:r>
-      <w:proofErr w:type="spellStart"/>
-      <w:r>
-        <w:t>eGenderType</w:t>
-      </w:r>
-      <w:proofErr w:type="spellEnd"/>
-      <w:r>
-        <w:t xml:space="preserve"> in </w:t>
-      </w:r>
-      <w:proofErr w:type="spellStart"/>
-      <w:r>
-        <w:t>cPerson</w:t>
-      </w:r>
-      <w:proofErr w:type="spellEnd"/>
-      <w:r>
-        <w:t>:</w:t>
+        <w:t>11-12 zoom:</w:t>
       </w:r>
     </w:p>
     <w:p>
@@ -33,19 +27,11 @@
         <w:pStyle w:val="ListParagraph"/>
         <w:numPr>
           <w:ilvl w:val="0"/>
-          <w:numId w:val="1"/>
+          <w:numId w:val="2"/>
         </w:numPr>
       </w:pPr>
       <w:r>
-        <w:t xml:space="preserve">All are “valid”, but the file only has </w:t>
-      </w:r>
-      <w:proofErr w:type="gramStart"/>
-      <w:r>
-        <w:t>M,F</w:t>
-      </w:r>
-      <w:proofErr w:type="gramEnd"/>
-      <w:r>
-        <w:t>, and N (non-binary)</w:t>
+        <w:t xml:space="preserve">Extend Project 1 to Sunday at 11:59 PM </w:t>
       </w:r>
     </w:p>
     <w:p>
@@ -53,19 +39,51 @@
         <w:pStyle w:val="ListParagraph"/>
         <w:numPr>
           <w:ilvl w:val="0"/>
-          <w:numId w:val="1"/>
+          <w:numId w:val="2"/>
         </w:numPr>
       </w:pPr>
       <w:r>
-        <w:t xml:space="preserve">I </w:t>
-      </w:r>
-      <w:proofErr w:type="gramStart"/>
-      <w:r>
-        <w:t>won’t</w:t>
-      </w:r>
-      <w:proofErr w:type="gramEnd"/>
-      <w:r>
-        <w:t xml:space="preserve"> be checking for </w:t>
+        <w:t xml:space="preserve">Re: </w:t>
+      </w:r>
+      <w:proofErr w:type="spellStart"/>
+      <w:r>
+        <w:t>eGenderType</w:t>
+      </w:r>
+      <w:proofErr w:type="spellEnd"/>
+      <w:r>
+        <w:t xml:space="preserve"> in </w:t>
+      </w:r>
+      <w:proofErr w:type="spellStart"/>
+      <w:r>
+        <w:t>cPerson</w:t>
+      </w:r>
+      <w:proofErr w:type="spellEnd"/>
+      <w:r>
+        <w:t>:</w:t>
+      </w:r>
+    </w:p>
+    <w:p>
+      <w:pPr>
+        <w:pStyle w:val="ListParagraph"/>
+        <w:numPr>
+          <w:ilvl w:val="1"/>
+          <w:numId w:val="2"/>
+        </w:numPr>
+      </w:pPr>
+      <w:r>
+        <w:t>All are “valid”, but the file only has M,F, and N (non-binary)</w:t>
+      </w:r>
+    </w:p>
+    <w:p>
+      <w:pPr>
+        <w:pStyle w:val="ListParagraph"/>
+        <w:numPr>
+          <w:ilvl w:val="1"/>
+          <w:numId w:val="2"/>
+        </w:numPr>
+      </w:pPr>
+      <w:r>
+        <w:t xml:space="preserve">I won’t be checking for </w:t>
       </w:r>
       <w:r>
         <w:t>RATHER_NOT_SAY_UNKNOWN</w:t>
@@ -74,9 +92,28 @@
         <w:t xml:space="preserve"> </w:t>
       </w:r>
     </w:p>
+    <w:p/>
+    <w:p>
+      <w:r>
+        <w:t>2-3 zoom:</w:t>
+      </w:r>
+    </w:p>
+    <w:p>
+      <w:pPr>
+        <w:pStyle w:val="ListParagraph"/>
+        <w:numPr>
+          <w:ilvl w:val="0"/>
+          <w:numId w:val="3"/>
+        </w:numPr>
+      </w:pPr>
+      <w:r>
+        <w:t xml:space="preserve">Yes, that was me staring in “A Star is Born”, I was just made up to look like Bradley Cooper. </w:t>
+      </w:r>
+    </w:p>
+    <w:p/>
     <w:sectPr>
       <w:pgSz w:w="12240" w:h="15840"/>
-      <w:pgMar w:top="1440" w:right="1440" w:bottom="1440" w:left="1440" w:header="708" w:footer="708" w:gutter="0"/>
+      <w:pgMar w:top="720" w:right="720" w:bottom="720" w:left="720" w:header="708" w:footer="708" w:gutter="0"/>
       <w:cols w:space="708"/>
       <w:docGrid w:linePitch="360"/>
     </w:sectPr>
@@ -198,8 +235,238 @@
       </w:rPr>
     </w:lvl>
   </w:abstractNum>
+  <w:abstractNum w:abstractNumId="1" w15:restartNumberingAfterBreak="0">
+    <w:nsid w:val="62C036DD"/>
+    <w:multiLevelType w:val="hybridMultilevel"/>
+    <w:tmpl w:val="F0A8FAA6"/>
+    <w:lvl w:ilvl="0" w:tplc="59B00D1A">
+      <w:numFmt w:val="bullet"/>
+      <w:lvlText w:val=""/>
+      <w:lvlJc w:val="left"/>
+      <w:pPr>
+        <w:ind w:left="720" w:hanging="360"/>
+      </w:pPr>
+      <w:rPr>
+        <w:rFonts w:ascii="Symbol" w:eastAsiaTheme="minorHAnsi" w:hAnsi="Symbol" w:cstheme="minorBidi" w:hint="default"/>
+      </w:rPr>
+    </w:lvl>
+    <w:lvl w:ilvl="1" w:tplc="10090003">
+      <w:start w:val="1"/>
+      <w:numFmt w:val="bullet"/>
+      <w:lvlText w:val="o"/>
+      <w:lvlJc w:val="left"/>
+      <w:pPr>
+        <w:ind w:left="1440" w:hanging="360"/>
+      </w:pPr>
+      <w:rPr>
+        <w:rFonts w:ascii="Courier New" w:hAnsi="Courier New" w:cs="Courier New" w:hint="default"/>
+      </w:rPr>
+    </w:lvl>
+    <w:lvl w:ilvl="2" w:tplc="10090005" w:tentative="1">
+      <w:start w:val="1"/>
+      <w:numFmt w:val="bullet"/>
+      <w:lvlText w:val=""/>
+      <w:lvlJc w:val="left"/>
+      <w:pPr>
+        <w:ind w:left="2160" w:hanging="360"/>
+      </w:pPr>
+      <w:rPr>
+        <w:rFonts w:ascii="Wingdings" w:hAnsi="Wingdings" w:hint="default"/>
+      </w:rPr>
+    </w:lvl>
+    <w:lvl w:ilvl="3" w:tplc="10090001" w:tentative="1">
+      <w:start w:val="1"/>
+      <w:numFmt w:val="bullet"/>
+      <w:lvlText w:val=""/>
+      <w:lvlJc w:val="left"/>
+      <w:pPr>
+        <w:ind w:left="2880" w:hanging="360"/>
+      </w:pPr>
+      <w:rPr>
+        <w:rFonts w:ascii="Symbol" w:hAnsi="Symbol" w:hint="default"/>
+      </w:rPr>
+    </w:lvl>
+    <w:lvl w:ilvl="4" w:tplc="10090003" w:tentative="1">
+      <w:start w:val="1"/>
+      <w:numFmt w:val="bullet"/>
+      <w:lvlText w:val="o"/>
+      <w:lvlJc w:val="left"/>
+      <w:pPr>
+        <w:ind w:left="3600" w:hanging="360"/>
+      </w:pPr>
+      <w:rPr>
+        <w:rFonts w:ascii="Courier New" w:hAnsi="Courier New" w:cs="Courier New" w:hint="default"/>
+      </w:rPr>
+    </w:lvl>
+    <w:lvl w:ilvl="5" w:tplc="10090005" w:tentative="1">
+      <w:start w:val="1"/>
+      <w:numFmt w:val="bullet"/>
+      <w:lvlText w:val=""/>
+      <w:lvlJc w:val="left"/>
+      <w:pPr>
+        <w:ind w:left="4320" w:hanging="360"/>
+      </w:pPr>
+      <w:rPr>
+        <w:rFonts w:ascii="Wingdings" w:hAnsi="Wingdings" w:hint="default"/>
+      </w:rPr>
+    </w:lvl>
+    <w:lvl w:ilvl="6" w:tplc="10090001" w:tentative="1">
+      <w:start w:val="1"/>
+      <w:numFmt w:val="bullet"/>
+      <w:lvlText w:val=""/>
+      <w:lvlJc w:val="left"/>
+      <w:pPr>
+        <w:ind w:left="5040" w:hanging="360"/>
+      </w:pPr>
+      <w:rPr>
+        <w:rFonts w:ascii="Symbol" w:hAnsi="Symbol" w:hint="default"/>
+      </w:rPr>
+    </w:lvl>
+    <w:lvl w:ilvl="7" w:tplc="10090003" w:tentative="1">
+      <w:start w:val="1"/>
+      <w:numFmt w:val="bullet"/>
+      <w:lvlText w:val="o"/>
+      <w:lvlJc w:val="left"/>
+      <w:pPr>
+        <w:ind w:left="5760" w:hanging="360"/>
+      </w:pPr>
+      <w:rPr>
+        <w:rFonts w:ascii="Courier New" w:hAnsi="Courier New" w:cs="Courier New" w:hint="default"/>
+      </w:rPr>
+    </w:lvl>
+    <w:lvl w:ilvl="8" w:tplc="10090005" w:tentative="1">
+      <w:start w:val="1"/>
+      <w:numFmt w:val="bullet"/>
+      <w:lvlText w:val=""/>
+      <w:lvlJc w:val="left"/>
+      <w:pPr>
+        <w:ind w:left="6480" w:hanging="360"/>
+      </w:pPr>
+      <w:rPr>
+        <w:rFonts w:ascii="Wingdings" w:hAnsi="Wingdings" w:hint="default"/>
+      </w:rPr>
+    </w:lvl>
+  </w:abstractNum>
+  <w:abstractNum w:abstractNumId="2" w15:restartNumberingAfterBreak="0">
+    <w:nsid w:val="699B2725"/>
+    <w:multiLevelType w:val="hybridMultilevel"/>
+    <w:tmpl w:val="F76EBDC0"/>
+    <w:lvl w:ilvl="0" w:tplc="59B00D1A">
+      <w:numFmt w:val="bullet"/>
+      <w:lvlText w:val=""/>
+      <w:lvlJc w:val="left"/>
+      <w:pPr>
+        <w:ind w:left="720" w:hanging="360"/>
+      </w:pPr>
+      <w:rPr>
+        <w:rFonts w:ascii="Symbol" w:eastAsiaTheme="minorHAnsi" w:hAnsi="Symbol" w:cstheme="minorBidi" w:hint="default"/>
+      </w:rPr>
+    </w:lvl>
+    <w:lvl w:ilvl="1" w:tplc="10090003" w:tentative="1">
+      <w:start w:val="1"/>
+      <w:numFmt w:val="bullet"/>
+      <w:lvlText w:val="o"/>
+      <w:lvlJc w:val="left"/>
+      <w:pPr>
+        <w:ind w:left="1440" w:hanging="360"/>
+      </w:pPr>
+      <w:rPr>
+        <w:rFonts w:ascii="Courier New" w:hAnsi="Courier New" w:cs="Courier New" w:hint="default"/>
+      </w:rPr>
+    </w:lvl>
+    <w:lvl w:ilvl="2" w:tplc="10090005" w:tentative="1">
+      <w:start w:val="1"/>
+      <w:numFmt w:val="bullet"/>
+      <w:lvlText w:val=""/>
+      <w:lvlJc w:val="left"/>
+      <w:pPr>
+        <w:ind w:left="2160" w:hanging="360"/>
+      </w:pPr>
+      <w:rPr>
+        <w:rFonts w:ascii="Wingdings" w:hAnsi="Wingdings" w:hint="default"/>
+      </w:rPr>
+    </w:lvl>
+    <w:lvl w:ilvl="3" w:tplc="10090001" w:tentative="1">
+      <w:start w:val="1"/>
+      <w:numFmt w:val="bullet"/>
+      <w:lvlText w:val=""/>
+      <w:lvlJc w:val="left"/>
+      <w:pPr>
+        <w:ind w:left="2880" w:hanging="360"/>
+      </w:pPr>
+      <w:rPr>
+        <w:rFonts w:ascii="Symbol" w:hAnsi="Symbol" w:hint="default"/>
+      </w:rPr>
+    </w:lvl>
+    <w:lvl w:ilvl="4" w:tplc="10090003" w:tentative="1">
+      <w:start w:val="1"/>
+      <w:numFmt w:val="bullet"/>
+      <w:lvlText w:val="o"/>
+      <w:lvlJc w:val="left"/>
+      <w:pPr>
+        <w:ind w:left="3600" w:hanging="360"/>
+      </w:pPr>
+      <w:rPr>
+        <w:rFonts w:ascii="Courier New" w:hAnsi="Courier New" w:cs="Courier New" w:hint="default"/>
+      </w:rPr>
+    </w:lvl>
+    <w:lvl w:ilvl="5" w:tplc="10090005" w:tentative="1">
+      <w:start w:val="1"/>
+      <w:numFmt w:val="bullet"/>
+      <w:lvlText w:val=""/>
+      <w:lvlJc w:val="left"/>
+      <w:pPr>
+        <w:ind w:left="4320" w:hanging="360"/>
+      </w:pPr>
+      <w:rPr>
+        <w:rFonts w:ascii="Wingdings" w:hAnsi="Wingdings" w:hint="default"/>
+      </w:rPr>
+    </w:lvl>
+    <w:lvl w:ilvl="6" w:tplc="10090001" w:tentative="1">
+      <w:start w:val="1"/>
+      <w:numFmt w:val="bullet"/>
+      <w:lvlText w:val=""/>
+      <w:lvlJc w:val="left"/>
+      <w:pPr>
+        <w:ind w:left="5040" w:hanging="360"/>
+      </w:pPr>
+      <w:rPr>
+        <w:rFonts w:ascii="Symbol" w:hAnsi="Symbol" w:hint="default"/>
+      </w:rPr>
+    </w:lvl>
+    <w:lvl w:ilvl="7" w:tplc="10090003" w:tentative="1">
+      <w:start w:val="1"/>
+      <w:numFmt w:val="bullet"/>
+      <w:lvlText w:val="o"/>
+      <w:lvlJc w:val="left"/>
+      <w:pPr>
+        <w:ind w:left="5760" w:hanging="360"/>
+      </w:pPr>
+      <w:rPr>
+        <w:rFonts w:ascii="Courier New" w:hAnsi="Courier New" w:cs="Courier New" w:hint="default"/>
+      </w:rPr>
+    </w:lvl>
+    <w:lvl w:ilvl="8" w:tplc="10090005" w:tentative="1">
+      <w:start w:val="1"/>
+      <w:numFmt w:val="bullet"/>
+      <w:lvlText w:val=""/>
+      <w:lvlJc w:val="left"/>
+      <w:pPr>
+        <w:ind w:left="6480" w:hanging="360"/>
+      </w:pPr>
+      <w:rPr>
+        <w:rFonts w:ascii="Wingdings" w:hAnsi="Wingdings" w:hint="default"/>
+      </w:rPr>
+    </w:lvl>
+  </w:abstractNum>
   <w:num w:numId="1">
     <w:abstractNumId w:val="0"/>
+  </w:num>
+  <w:num w:numId="2">
+    <w:abstractNumId w:val="1"/>
+  </w:num>
+  <w:num w:numId="3">
+    <w:abstractNumId w:val="2"/>
   </w:num>
 </w:numbering>
 </file>

</xml_diff>